<commit_message>
Some grammar cleanup for assignment #1 FSD.
</commit_message>
<xml_diff>
--- a/Assignment #1 - Functional Specification/CS235 - Assignment #1 - Functional Specification.docx
+++ b/Assignment #1 - Functional Specification/CS235 - Assignment #1 - Functional Specification.docx
@@ -103,6 +103,9 @@
         <w:jc w:val="center"/>
       </w:pPr>
       <w:r>
+        <w:rPr>
+          <w:noProof/>
+        </w:rPr>
         <w:drawing>
           <wp:inline distT="0" distB="0" distL="0" distR="0">
             <wp:extent cx="2847417" cy="2846717"/>
@@ -283,13 +286,6 @@
     <w:bookmarkEnd w:id="0" w:displacedByCustomXml="next"/>
     <w:sdt>
       <w:sdtPr>
-        <w:id w:val="1129760379"/>
-        <w:docPartObj>
-          <w:docPartGallery w:val="Table of Contents"/>
-          <w:docPartUnique/>
-        </w:docPartObj>
-      </w:sdtPr>
-      <w:sdtEndPr>
         <w:rPr>
           <w:rFonts w:eastAsiaTheme="minorHAnsi" w:cstheme="minorBidi"/>
           <w:b w:val="0"/>
@@ -297,7 +293,12 @@
           <w:sz w:val="22"/>
           <w:szCs w:val="22"/>
         </w:rPr>
-      </w:sdtEndPr>
+        <w:id w:val="1129760379"/>
+        <w:docPartObj>
+          <w:docPartGallery w:val="Table of Contents"/>
+          <w:docPartUnique/>
+        </w:docPartObj>
+      </w:sdtPr>
       <w:sdtContent>
         <w:bookmarkStart w:id="1" w:name="_Toc410517456" w:displacedByCustomXml="prev"/>
         <w:p>
@@ -2211,6 +2212,12 @@
         <w:rPr>
           <w:rFonts w:eastAsiaTheme="minorEastAsia"/>
         </w:rPr>
+        <w:t xml:space="preserve">Calendar </w:t>
+      </w:r>
+      <w:r>
+        <w:rPr>
+          <w:rFonts w:eastAsiaTheme="minorEastAsia"/>
+        </w:rPr>
         <w:t xml:space="preserve">Event and Task </w:t>
       </w:r>
       <w:r>
@@ -2373,15 +2380,7 @@
         <w:t xml:space="preserve">company’s </w:t>
       </w:r>
       <w:r>
-        <w:t xml:space="preserve">corporate network, a personal calendar as part of his/her Google account, and a social calendar on </w:t>
-      </w:r>
-      <w:proofErr w:type="spellStart"/>
-      <w:r>
-        <w:t>Facebook</w:t>
-      </w:r>
-      <w:proofErr w:type="spellEnd"/>
-      <w:r>
-        <w:t>.  Managing and visualizing these disparate calendars ca</w:t>
+        <w:t>corporate network, a personal calendar as part of his/her Google account, and a social calendar on Facebook.  Managing and visualizing these disparate calendars ca</w:t>
       </w:r>
       <w:r>
         <w:t>n be cumbersome and difficult; t</w:t>
@@ -2460,10 +2459,16 @@
         <w:t>, chores, errands, etc.</w:t>
       </w:r>
       <w:r>
-        <w:t xml:space="preserve">  These tasks may be professional, personal, soci</w:t>
-      </w:r>
-      <w:r>
-        <w:t>al, etc.  This application also integrates</w:t>
+        <w:t xml:space="preserve">  These tasks may be professional, personal, </w:t>
+      </w:r>
+      <w:r>
+        <w:t xml:space="preserve">or </w:t>
+      </w:r>
+      <w:r>
+        <w:t>soci</w:t>
+      </w:r>
+      <w:r>
+        <w:t>al.  This application also integrates</w:t>
       </w:r>
       <w:r>
         <w:t xml:space="preserve"> the ability to create and manage the user’s tasks in </w:t>
@@ -2509,7 +2514,13 @@
         <w:t xml:space="preserve"> user is able to easily visualize and prioritize all of his/her daily activities.   </w:t>
       </w:r>
       <w:r>
-        <w:t xml:space="preserve">Moreover, the application will support the ability to provide user alerts </w:t>
+        <w:t xml:space="preserve">Moreover, the application </w:t>
+      </w:r>
+      <w:r>
+        <w:t>supports the ability to prove the user with</w:t>
+      </w:r>
+      <w:r>
+        <w:t xml:space="preserve"> alerts </w:t>
       </w:r>
       <w:r>
         <w:t>(e.g.</w:t>
@@ -2521,7 +2532,13 @@
         <w:t>)</w:t>
       </w:r>
       <w:r>
-        <w:t xml:space="preserve"> to serve as event reminders.  </w:t>
+        <w:t xml:space="preserve"> to serve as event </w:t>
+      </w:r>
+      <w:r>
+        <w:t xml:space="preserve">or task </w:t>
+      </w:r>
+      <w:r>
+        <w:t xml:space="preserve">reminders.  </w:t>
       </w:r>
       <w:r>
         <w:t xml:space="preserve">Therefore, this </w:t>
@@ -2536,13 +2553,22 @@
         <w:t>approach</w:t>
       </w:r>
       <w:r>
-        <w:t xml:space="preserve"> helps prevent the inefficiencies and issues (e.g. belated completion of tasks) associated with what </w:t>
-      </w:r>
-      <w:r>
-        <w:t xml:space="preserve">today </w:t>
-      </w:r>
-      <w:r>
-        <w:t>is an unstructured system.</w:t>
+        <w:t xml:space="preserve"> helps prevent the inefficiencies and issues (e.g. belated completion </w:t>
+      </w:r>
+      <w:r>
+        <w:t>of tasks) associated with what for most</w:t>
+      </w:r>
+      <w:r>
+        <w:t xml:space="preserve"> </w:t>
+      </w:r>
+      <w:r>
+        <w:t>is an unstructured system</w:t>
+      </w:r>
+      <w:r>
+        <w:t xml:space="preserve"> to daily activity management</w:t>
+      </w:r>
+      <w:r>
+        <w:t>.</w:t>
       </w:r>
     </w:p>
     <w:p/>
@@ -2589,7 +2615,13 @@
         <w:t>organized</w:t>
       </w:r>
       <w:r>
-        <w:t xml:space="preserve"> into different categories based on their logical role in the </w:t>
+        <w:t xml:space="preserve"> into different categories based on the</w:t>
+      </w:r>
+      <w:r>
+        <w:t xml:space="preserve"> requirement’s</w:t>
+      </w:r>
+      <w:r>
+        <w:t xml:space="preserve"> logical role in the </w:t>
       </w:r>
       <w:r>
         <w:t>application</w:t>
@@ -2756,7 +2788,13 @@
         </w:tabs>
       </w:pPr>
       <w:r>
-        <w:t xml:space="preserve">The first type </w:t>
+        <w:t>The first</w:t>
+      </w:r>
+      <w:r>
+        <w:t xml:space="preserve"> item</w:t>
+      </w:r>
+      <w:r>
+        <w:t xml:space="preserve"> type </w:t>
       </w:r>
       <w:r>
         <w:t>i</w:t>
@@ -2795,7 +2833,10 @@
         <w:t xml:space="preserve"> a specific time</w:t>
       </w:r>
       <w:r>
-        <w:t xml:space="preserve"> and date on the calendar</w:t>
+        <w:t xml:space="preserve"> and </w:t>
+      </w:r>
+      <w:r>
+        <w:t>date</w:t>
       </w:r>
       <w:r>
         <w:t xml:space="preserve">.  Examples of synchronous </w:t>
@@ -2810,13 +2851,10 @@
         <w:t xml:space="preserve"> a user’s:</w:t>
       </w:r>
       <w:r>
-        <w:t xml:space="preserve"> doctor’s appointment, business meeting, </w:t>
-      </w:r>
-      <w:r>
-        <w:t>and</w:t>
-      </w:r>
-      <w:r>
-        <w:t xml:space="preserve"> birthday party</w:t>
+        <w:t xml:space="preserve"> doctor’s appointment, business meeting, birthday party</w:t>
+      </w:r>
+      <w:r>
+        <w:t>, etc.</w:t>
       </w:r>
       <w:r>
         <w:t>; note that all of these synchronous events</w:t>
@@ -2837,7 +2875,13 @@
         </w:tabs>
       </w:pPr>
       <w:r>
-        <w:t xml:space="preserve">The second type </w:t>
+        <w:t>The second</w:t>
+      </w:r>
+      <w:r>
+        <w:t xml:space="preserve"> item</w:t>
+      </w:r>
+      <w:r>
+        <w:t xml:space="preserve"> type </w:t>
       </w:r>
       <w:r>
         <w:t>is a</w:t>
@@ -2870,10 +2914,28 @@
         <w:t>.  For instance, a possible asynchronous task could be to cut the grass or to go shopping since the user can do them</w:t>
       </w:r>
       <w:r>
-        <w:t xml:space="preserve"> when they see fit</w:t>
-      </w:r>
-      <w:r>
-        <w:t xml:space="preserve"> or have time</w:t>
+        <w:t xml:space="preserve"> when </w:t>
+      </w:r>
+      <w:r>
+        <w:t>s/he</w:t>
+      </w:r>
+      <w:r>
+        <w:t xml:space="preserve"> see</w:t>
+      </w:r>
+      <w:r>
+        <w:t>s</w:t>
+      </w:r>
+      <w:r>
+        <w:t xml:space="preserve"> fit</w:t>
+      </w:r>
+      <w:r>
+        <w:t xml:space="preserve"> or ha</w:t>
+      </w:r>
+      <w:r>
+        <w:t>s</w:t>
+      </w:r>
+      <w:r>
+        <w:t xml:space="preserve"> time</w:t>
       </w:r>
       <w:r>
         <w:t xml:space="preserve">.  In contrast, if the user only had access to </w:t>
@@ -2885,7 +2947,13 @@
         <w:t xml:space="preserve"> lawnmower from 2-3pm</w:t>
       </w:r>
       <w:r>
-        <w:t xml:space="preserve"> on Saturday, mowing the grass c</w:t>
+        <w:t xml:space="preserve"> on</w:t>
+      </w:r>
+      <w:r>
+        <w:t xml:space="preserve"> a particular</w:t>
+      </w:r>
+      <w:r>
+        <w:t xml:space="preserve"> Saturday, mowing the grass c</w:t>
       </w:r>
       <w:r>
         <w:t>ould turn from being asynchronous to synchronous.</w:t>
@@ -2913,7 +2981,13 @@
         <w:t>The application shall allow the user to create notifi</w:t>
       </w:r>
       <w:r>
-        <w:t>cations regarding certain events.  These notifications will be sent by the application to the user at specified times</w:t>
+        <w:t>cations regarding certain events.  These notifications will be sent by the application to the user at</w:t>
+      </w:r>
+      <w:r>
+        <w:t xml:space="preserve"> user</w:t>
+      </w:r>
+      <w:r>
+        <w:t xml:space="preserve"> specified times</w:t>
       </w:r>
       <w:r>
         <w:t xml:space="preserve">.  </w:t>
@@ -2989,13 +3063,25 @@
         <w:t>shall be able to</w:t>
       </w:r>
       <w:r>
-        <w:t xml:space="preserve"> order the asynchronous tasks according to different criteria including but not necessarily limited to: task priority, task creation date, </w:t>
+        <w:t xml:space="preserve"> order the asynchronous tasks according to different criteria </w:t>
+      </w:r>
+      <w:r>
+        <w:t xml:space="preserve">(e.g. </w:t>
+      </w:r>
+      <w:r>
+        <w:t xml:space="preserve">task priority, task creation date, </w:t>
       </w:r>
       <w:r>
         <w:t xml:space="preserve">and </w:t>
       </w:r>
       <w:r>
-        <w:t>alphabetically by task name.</w:t>
+        <w:t>alphabetically by task name</w:t>
+      </w:r>
+      <w:r>
+        <w:t>)</w:t>
+      </w:r>
+      <w:r>
+        <w:t>.</w:t>
       </w:r>
     </w:p>
     <w:p/>
@@ -3033,6 +3119,9 @@
         <w:t>to integrate</w:t>
       </w:r>
       <w:r>
+        <w:t>, view,</w:t>
+      </w:r>
+      <w:r>
         <w:t xml:space="preserve"> and modify</w:t>
       </w:r>
       <w:r>
@@ -3048,7 +3137,13 @@
         <w:t>events</w:t>
       </w:r>
       <w:r>
-        <w:t xml:space="preserve"> from other applications/services.</w:t>
+        <w:t xml:space="preserve"> from other </w:t>
+      </w:r>
+      <w:r>
+        <w:t xml:space="preserve">third-party </w:t>
+      </w:r>
+      <w:r>
+        <w:t>applications/services.</w:t>
       </w:r>
     </w:p>
     <w:p>
@@ -3076,7 +3171,13 @@
         <w:t xml:space="preserve">to </w:t>
       </w:r>
       <w:r>
-        <w:t xml:space="preserve">create and modify </w:t>
+        <w:t>create</w:t>
+      </w:r>
+      <w:r>
+        <w:t>, view,</w:t>
+      </w:r>
+      <w:r>
+        <w:t xml:space="preserve"> and modify </w:t>
       </w:r>
       <w:r>
         <w:t xml:space="preserve">synchronous calendar events that were not imported from another </w:t>
@@ -3315,7 +3416,13 @@
         <w:t xml:space="preserve"> or </w:t>
       </w:r>
       <w:r>
-        <w:t xml:space="preserve">the application shall allow the user to </w:t>
+        <w:t xml:space="preserve">the user </w:t>
+      </w:r>
+      <w:r>
+        <w:t xml:space="preserve">shall be able </w:t>
+      </w:r>
+      <w:r>
+        <w:t xml:space="preserve">to </w:t>
       </w:r>
       <w:r>
         <w:t xml:space="preserve">specify </w:t>
@@ -3439,26 +3546,16 @@
         <w:t xml:space="preserve">web </w:t>
       </w:r>
       <w:r>
-        <w:t xml:space="preserve">browser.  At the minimum, the application needs to support Google Chrome since it </w:t>
-      </w:r>
-      <w:proofErr w:type="gramStart"/>
-      <w:r>
-        <w:t xml:space="preserve">is </w:t>
+        <w:t xml:space="preserve">browser.  At the minimum, the application needs to support Google Chrome since it is </w:t>
+      </w:r>
+      <w:r>
+        <w:t>the</w:t>
       </w:r>
       <w:r>
         <w:t xml:space="preserve"> </w:t>
       </w:r>
-      <w:proofErr w:type="spellStart"/>
-      <w:r>
-        <w:t>the</w:t>
-      </w:r>
-      <w:r>
-        <w:t>most</w:t>
-      </w:r>
-      <w:proofErr w:type="spellEnd"/>
-      <w:proofErr w:type="gramEnd"/>
-      <w:r>
-        <w:t xml:space="preserve"> used browser with support </w:t>
+      <w:r>
+        <w:t xml:space="preserve">most used browser with support </w:t>
       </w:r>
       <w:r>
         <w:t>for</w:t>
@@ -3576,32 +3673,22 @@
         </w:tabs>
       </w:pPr>
       <w:r>
-        <w:t>The user shall be able to import calendar</w:t>
-      </w:r>
-      <w:r>
-        <w:t xml:space="preserve"> </w:t>
-      </w:r>
-      <w:proofErr w:type="spellStart"/>
-      <w:r>
-        <w:t>events</w:t>
-      </w:r>
-      <w:r>
-        <w:t>s</w:t>
-      </w:r>
-      <w:proofErr w:type="spellEnd"/>
+        <w:t xml:space="preserve">The user shall be able to import </w:t>
+      </w:r>
+      <w:r>
+        <w:t xml:space="preserve">synchronous </w:t>
+      </w:r>
+      <w:r>
+        <w:t>calendar</w:t>
+      </w:r>
+      <w:r>
+        <w:t xml:space="preserve"> events</w:t>
+      </w:r>
       <w:r>
         <w:t xml:space="preserve"> from at least the following set of third-party platforms:</w:t>
       </w:r>
       <w:r>
-        <w:t xml:space="preserve"> Google Calendar, </w:t>
-      </w:r>
-      <w:proofErr w:type="spellStart"/>
-      <w:r>
-        <w:t>Facebook</w:t>
-      </w:r>
-      <w:proofErr w:type="spellEnd"/>
-      <w:r>
-        <w:t>, and Apple’s calendar application.</w:t>
+        <w:t xml:space="preserve"> Google Calendar, Facebook, and Apple’s calendar application.</w:t>
       </w:r>
     </w:p>
     <w:p>
@@ -3629,7 +3716,10 @@
         </w:tabs>
       </w:pPr>
       <w:r>
-        <w:t>When creating an event, the application must support the ability for the user to specify the following event information:</w:t>
+        <w:t>When creating a new calendar event</w:t>
+      </w:r>
+      <w:r>
+        <w:t>, the application must support the ability for the user to specify the following event information:</w:t>
       </w:r>
     </w:p>
     <w:p>
@@ -3792,10 +3882,10 @@
             <v:path o:extrusionok="f" gradientshapeok="t" o:connecttype="rect"/>
             <o:lock v:ext="edit" aspectratio="t"/>
           </v:shapetype>
-          <v:shape id="_x0000_i1025" type="#_x0000_t75" style="width:531.65pt;height:175pt" o:ole="">
+          <v:shape id="_x0000_i1025" type="#_x0000_t75" style="width:531.7pt;height:174.95pt" o:ole="">
             <v:imagedata r:id="rId11" o:title=""/>
           </v:shape>
-          <o:OLEObject Type="Embed" ProgID="Visio.Drawing.15" ShapeID="_x0000_i1025" DrawAspect="Content" ObjectID="_1484259862" r:id="rId12"/>
+          <o:OLEObject Type="Embed" ProgID="Visio.Drawing.15" ShapeID="_x0000_i1025" DrawAspect="Content" ObjectID="_1484346829" r:id="rId12"/>
         </w:object>
       </w:r>
     </w:p>
@@ -3954,10 +4044,10 @@
       </w:pPr>
       <w:r>
         <w:object w:dxaOrig="3856" w:dyaOrig="2941">
-          <v:shape id="_x0000_i1026" type="#_x0000_t75" style="width:192.55pt;height:147.35pt" o:ole="">
+          <v:shape id="_x0000_i1026" type="#_x0000_t75" style="width:192.55pt;height:147.25pt" o:ole="">
             <v:imagedata r:id="rId13" o:title=""/>
           </v:shape>
-          <o:OLEObject Type="Embed" ProgID="Visio.Drawing.15" ShapeID="_x0000_i1026" DrawAspect="Content" ObjectID="_1484259863" r:id="rId14"/>
+          <o:OLEObject Type="Embed" ProgID="Visio.Drawing.15" ShapeID="_x0000_i1026" DrawAspect="Content" ObjectID="_1484346830" r:id="rId14"/>
         </w:object>
       </w:r>
     </w:p>
@@ -4117,10 +4207,10 @@
       </w:pPr>
       <w:r>
         <w:object w:dxaOrig="3856" w:dyaOrig="4111">
-          <v:shape id="_x0000_i1027" type="#_x0000_t75" style="width:192.55pt;height:205.95pt" o:ole="">
+          <v:shape id="_x0000_i1027" type="#_x0000_t75" style="width:192.55pt;height:205.9pt" o:ole="">
             <v:imagedata r:id="rId15" o:title=""/>
           </v:shape>
-          <o:OLEObject Type="Embed" ProgID="Visio.Drawing.15" ShapeID="_x0000_i1027" DrawAspect="Content" ObjectID="_1484259864" r:id="rId16"/>
+          <o:OLEObject Type="Embed" ProgID="Visio.Drawing.15" ShapeID="_x0000_i1027" DrawAspect="Content" ObjectID="_1484346831" r:id="rId16"/>
         </w:object>
       </w:r>
     </w:p>
@@ -4555,7 +4645,13 @@
               </w:tabs>
             </w:pPr>
             <w:r>
-              <w:t>The user enters login information and submits it to the system.</w:t>
+              <w:t xml:space="preserve">The user enters login </w:t>
+            </w:r>
+            <w:r>
+              <w:t>credentials</w:t>
+            </w:r>
+            <w:r>
+              <w:t xml:space="preserve"> and submits it to the system.</w:t>
             </w:r>
           </w:p>
         </w:tc>
@@ -4571,7 +4667,13 @@
               </w:tabs>
             </w:pPr>
             <w:r>
-              <w:t xml:space="preserve">The system verifies whether the user specified login credentials match any known credential.  </w:t>
+              <w:t>The system verifies whether the user specified login credentials match any known credential</w:t>
+            </w:r>
+            <w:r>
+              <w:t>s</w:t>
+            </w:r>
+            <w:r>
+              <w:t xml:space="preserve">.  </w:t>
             </w:r>
           </w:p>
           <w:p>
@@ -4656,7 +4758,25 @@
               <w:t xml:space="preserve"> and allows the user to enter new login information</w:t>
             </w:r>
             <w:r>
-              <w:t xml:space="preserve"> (note this step would repeat with the user action)</w:t>
+              <w:t xml:space="preserve"> (note this step would repeat </w:t>
+            </w:r>
+            <w:r>
+              <w:t>upon</w:t>
+            </w:r>
+            <w:r>
+              <w:t xml:space="preserve"> </w:t>
+            </w:r>
+            <w:r>
+              <w:t>a new</w:t>
+            </w:r>
+            <w:r>
+              <w:t xml:space="preserve"> user action</w:t>
+            </w:r>
+            <w:r>
+              <w:t xml:space="preserve"> of entering login credentials</w:t>
+            </w:r>
+            <w:r>
+              <w:t>)</w:t>
             </w:r>
             <w:r>
               <w:t>.</w:t>
@@ -4742,7 +4862,19 @@
         <w:t>s</w:t>
       </w:r>
       <w:r>
-        <w:t xml:space="preserve"> a calendar managed by another provider to this application for unified management.</w:t>
+        <w:t xml:space="preserve"> a calendar </w:t>
+      </w:r>
+      <w:r>
+        <w:t>hosted on</w:t>
+      </w:r>
+      <w:r>
+        <w:t xml:space="preserve"> another </w:t>
+      </w:r>
+      <w:r>
+        <w:t>platform</w:t>
+      </w:r>
+      <w:r>
+        <w:t xml:space="preserve"> to this application for unified management.</w:t>
       </w:r>
     </w:p>
     <w:p>
@@ -4851,7 +4983,13 @@
               <w:t xml:space="preserve">The system </w:t>
             </w:r>
             <w:r>
-              <w:t>displays the supported third party calendars (e.g. Google, Facebook, Apple) and asks the user which type of account s/he would like to add.</w:t>
+              <w:t>displays</w:t>
+            </w:r>
+            <w:r>
+              <w:t xml:space="preserve"> a list of</w:t>
+            </w:r>
+            <w:r>
+              <w:t xml:space="preserve"> the supported third party calendars (e.g. Google, Facebook, Apple) and asks the user which type of account s/he would like to add.</w:t>
             </w:r>
           </w:p>
         </w:tc>
@@ -4918,7 +5056,13 @@
               <w:t>The user enters the login information for the account s/he wants to add</w:t>
             </w:r>
             <w:r>
-              <w:t xml:space="preserve"> and clicks the submit button.</w:t>
+              <w:t xml:space="preserve"> and </w:t>
+            </w:r>
+            <w:r>
+              <w:t>submits it to the system</w:t>
+            </w:r>
+            <w:r>
+              <w:t>.</w:t>
             </w:r>
           </w:p>
         </w:tc>
@@ -4969,7 +5113,13 @@
               <w:t xml:space="preserve">that </w:t>
             </w:r>
             <w:r>
-              <w:t>the account was successfully added and syncs the data from the third party.</w:t>
+              <w:t>the account was successfully added and syncs the data from the third party</w:t>
+            </w:r>
+            <w:r>
+              <w:t xml:space="preserve"> into the user’s account</w:t>
+            </w:r>
+            <w:r>
+              <w:t>.</w:t>
             </w:r>
           </w:p>
           <w:p>
@@ -5013,7 +5163,13 @@
               <w:t xml:space="preserve"> and allows the user to enter credentials again</w:t>
             </w:r>
             <w:r>
-              <w:t xml:space="preserve"> (note this step would repeat with the user action)</w:t>
+              <w:t xml:space="preserve"> (note this step would repeat </w:t>
+            </w:r>
+            <w:r>
+              <w:t>upon a new user action of entering login credentials for the third party service</w:t>
+            </w:r>
+            <w:r>
+              <w:t>)</w:t>
             </w:r>
             <w:r>
               <w:t>.</w:t>
@@ -5254,7 +5410,13 @@
               <w:t>application</w:t>
             </w:r>
             <w:r>
-              <w:t xml:space="preserve"> hides the sorting criteria drop menu.  </w:t>
+              <w:t xml:space="preserve"> hides the sorting criteria drop </w:t>
+            </w:r>
+            <w:r>
+              <w:t xml:space="preserve">down </w:t>
+            </w:r>
+            <w:r>
+              <w:t xml:space="preserve">menu.  </w:t>
             </w:r>
           </w:p>
           <w:p>
@@ -5297,7 +5459,13 @@
               <w:t>The application</w:t>
             </w:r>
             <w:r>
-              <w:t xml:space="preserve"> updates the user’s view with the tasks appropriated sorted.</w:t>
+              <w:t xml:space="preserve"> updates the user’s view with the tasks appropriate</w:t>
+            </w:r>
+            <w:r>
+              <w:t>ly</w:t>
+            </w:r>
+            <w:r>
+              <w:t xml:space="preserve"> sorted.</w:t>
             </w:r>
           </w:p>
         </w:tc>
@@ -5535,16 +5703,8 @@
               </w:tabs>
             </w:pPr>
             <w:r>
-              <w:t>The application displays the message, “Are you sure you want to mark this task as completed?</w:t>
-            </w:r>
-            <w:proofErr w:type="gramStart"/>
-            <w:r>
-              <w:t>”</w:t>
-            </w:r>
-            <w:r>
-              <w:t>.</w:t>
-            </w:r>
-            <w:proofErr w:type="gramEnd"/>
+              <w:t>The application displays the message, “Are you sure you want to mark this task as completed?”</w:t>
+            </w:r>
             <w:r>
               <w:t xml:space="preserve">  </w:t>
             </w:r>
@@ -5555,7 +5715,19 @@
               <w:t>T</w:t>
             </w:r>
             <w:r>
-              <w:t>he available options being either “Yes” or “No”.</w:t>
+              <w:t xml:space="preserve">he available options </w:t>
+            </w:r>
+            <w:r>
+              <w:t>are</w:t>
+            </w:r>
+            <w:r>
+              <w:t xml:space="preserve"> “Yes” </w:t>
+            </w:r>
+            <w:r>
+              <w:t>and</w:t>
+            </w:r>
+            <w:r>
+              <w:t xml:space="preserve"> “No”.</w:t>
             </w:r>
           </w:p>
         </w:tc>
@@ -6038,7 +6210,13 @@
               <w:t xml:space="preserve"> If the form inform</w:t>
             </w:r>
             <w:r>
-              <w:t>ation is incomplete, it prompts the user regarding the missing information and allows the user to reenter the information.</w:t>
+              <w:t>ation is incomplete, it prompts the user regarding the missing information and allows the user to reenter</w:t>
+            </w:r>
+            <w:r>
+              <w:t xml:space="preserve"> event</w:t>
+            </w:r>
+            <w:r>
+              <w:t xml:space="preserve"> the information.</w:t>
             </w:r>
           </w:p>
           <w:p>
@@ -6061,7 +6239,7 @@
               <w:t xml:space="preserve"> that for this variation,</w:t>
             </w:r>
             <w:r>
-              <w:t xml:space="preserve"> the use case remains on this step with the user able to repeat his/her action again.</w:t>
+              <w:t xml:space="preserve"> the use case remains on this step with the user able to repeat his/her action.</w:t>
             </w:r>
           </w:p>
           <w:p>
@@ -6165,7 +6343,10 @@
               </w:tabs>
             </w:pPr>
             <w:r>
-              <w:t>Note this variation can occur at any time the user is entering the form information so given its asynchronous nature, it is denoted separately,</w:t>
+              <w:t>Note this variation can occur at any time the user is entering the form information so given its asynchronous nature, it is denoted separately</w:t>
+            </w:r>
+            <w:r>
+              <w:t>.</w:t>
             </w:r>
           </w:p>
         </w:tc>
@@ -6184,7 +6365,19 @@
               <w:rPr>
                 <w:b/>
               </w:rPr>
-              <w:t>System Response to Additional User Variation #1:</w:t>
+              <w:t xml:space="preserve">System Response to Additional User </w:t>
+            </w:r>
+            <w:r>
+              <w:rPr>
+                <w:b/>
+              </w:rPr>
+              <w:t xml:space="preserve">Action </w:t>
+            </w:r>
+            <w:r>
+              <w:rPr>
+                <w:b/>
+              </w:rPr>
+              <w:t>Variation #1:</w:t>
             </w:r>
             <w:r>
               <w:t xml:space="preserve"> The create event form </w:t>
@@ -8788,7 +8981,7 @@
 </file>
 
 <file path=customXml/itemProps1.xml><?xml version="1.0" encoding="utf-8"?>
-<ds:datastoreItem xmlns:ds="http://schemas.openxmlformats.org/officeDocument/2006/customXml" ds:itemID="{04FBE4B6-2D37-4DB4-A250-E933B981B468}">
+<ds:datastoreItem xmlns:ds="http://schemas.openxmlformats.org/officeDocument/2006/customXml" ds:itemID="{D308BFD0-94AD-4D81-8D01-B301E7240771}">
   <ds:schemaRefs>
     <ds:schemaRef ds:uri="http://schemas.openxmlformats.org/officeDocument/2006/bibliography"/>
   </ds:schemaRefs>

</xml_diff>

<commit_message>
Updating the assignment #1 functional specification with miscellaneous cleanup.
</commit_message>
<xml_diff>
--- a/Assignment #1 - Functional Specification/CS235 - Assignment #1 - Functional Specification.docx
+++ b/Assignment #1 - Functional Specification/CS235 - Assignment #1 - Functional Specification.docx
@@ -1122,7 +1122,7 @@
             <w:noProof/>
             <w:webHidden/>
           </w:rPr>
-          <w:t>2</w:t>
+          <w:t>3</w:t>
         </w:r>
         <w:r>
           <w:rPr>
@@ -2425,7 +2425,13 @@
         <w:t xml:space="preserve">Moreover, the application </w:t>
       </w:r>
       <w:r>
-        <w:t>supports the ability to prove the user with</w:t>
+        <w:t>supports the ability to prov</w:t>
+      </w:r>
+      <w:r>
+        <w:t>id</w:t>
+      </w:r>
+      <w:r>
+        <w:t>e the user with</w:t>
       </w:r>
       <w:r>
         <w:t xml:space="preserve"> alerts </w:t>
@@ -2975,159 +2981,6 @@
       </w:r>
       <w:r>
         <w:t xml:space="preserve"> asynchronous task.</w:t>
-      </w:r>
-    </w:p>
-    <w:p/>
-    <w:p>
-      <w:pPr>
-        <w:pStyle w:val="ListParagraph"/>
-        <w:numPr>
-          <w:ilvl w:val="0"/>
-          <w:numId w:val="7"/>
-        </w:numPr>
-        <w:tabs>
-          <w:tab w:val="left" w:pos="1440"/>
-        </w:tabs>
-      </w:pPr>
-      <w:r>
-        <w:t xml:space="preserve">The user </w:t>
-      </w:r>
-      <w:r>
-        <w:t>shall be able to</w:t>
-      </w:r>
-      <w:r>
-        <w:t xml:space="preserve"> order the asynchronous tasks according to different criteria </w:t>
-      </w:r>
-      <w:r>
-        <w:t xml:space="preserve">(e.g. </w:t>
-      </w:r>
-      <w:r>
-        <w:t xml:space="preserve">task priority, task creation date, </w:t>
-      </w:r>
-      <w:r>
-        <w:t xml:space="preserve">and </w:t>
-      </w:r>
-      <w:r>
-        <w:t>alphabetically by task name</w:t>
-      </w:r>
-      <w:r>
-        <w:t>)</w:t>
-      </w:r>
-      <w:r>
-        <w:t>.</w:t>
-      </w:r>
-    </w:p>
-    <w:p/>
-    <w:p>
-      <w:pPr>
-        <w:pStyle w:val="Heading2"/>
-      </w:pPr>
-      <w:bookmarkStart w:id="19" w:name="_Ref410509079"/>
-      <w:bookmarkStart w:id="20" w:name="_Toc410792235"/>
-      <w:bookmarkStart w:id="21" w:name="_Toc410793011"/>
-      <w:r>
-        <w:t xml:space="preserve">Functional Requirements Related to </w:t>
-      </w:r>
-      <w:r>
-        <w:t>Synchronous Calendar Events</w:t>
-      </w:r>
-      <w:bookmarkEnd w:id="19"/>
-      <w:bookmarkEnd w:id="20"/>
-      <w:bookmarkEnd w:id="21"/>
-    </w:p>
-    <w:p/>
-    <w:p>
-      <w:pPr>
-        <w:pStyle w:val="ListParagraph"/>
-        <w:numPr>
-          <w:ilvl w:val="0"/>
-          <w:numId w:val="6"/>
-        </w:numPr>
-        <w:tabs>
-          <w:tab w:val="left" w:pos="1440"/>
-        </w:tabs>
-      </w:pPr>
-      <w:r>
-        <w:t xml:space="preserve">The user shall be able </w:t>
-      </w:r>
-      <w:r>
-        <w:t>to integrate</w:t>
-      </w:r>
-      <w:r>
-        <w:t>, view,</w:t>
-      </w:r>
-      <w:r>
-        <w:t xml:space="preserve"> and modify</w:t>
-      </w:r>
-      <w:r>
-        <w:t xml:space="preserve"> their </w:t>
-      </w:r>
-      <w:r>
-        <w:t xml:space="preserve">synchronous </w:t>
-      </w:r>
-      <w:r>
-        <w:t xml:space="preserve">calendar </w:t>
-      </w:r>
-      <w:r>
-        <w:t>events</w:t>
-      </w:r>
-      <w:r>
-        <w:t xml:space="preserve"> from other </w:t>
-      </w:r>
-      <w:r>
-        <w:t xml:space="preserve">third-party </w:t>
-      </w:r>
-      <w:r>
-        <w:t>applications/services.</w:t>
-      </w:r>
-    </w:p>
-    <w:p>
-      <w:pPr>
-        <w:tabs>
-          <w:tab w:val="left" w:pos="1440"/>
-        </w:tabs>
-      </w:pPr>
-    </w:p>
-    <w:p>
-      <w:pPr>
-        <w:pStyle w:val="ListParagraph"/>
-        <w:numPr>
-          <w:ilvl w:val="0"/>
-          <w:numId w:val="6"/>
-        </w:numPr>
-        <w:tabs>
-          <w:tab w:val="left" w:pos="1440"/>
-        </w:tabs>
-      </w:pPr>
-      <w:r>
-        <w:t xml:space="preserve">The user shall be able </w:t>
-      </w:r>
-      <w:r>
-        <w:t xml:space="preserve">to </w:t>
-      </w:r>
-      <w:r>
-        <w:t>create</w:t>
-      </w:r>
-      <w:r>
-        <w:t>, view,</w:t>
-      </w:r>
-      <w:r>
-        <w:t xml:space="preserve"> and modify </w:t>
-      </w:r>
-      <w:r>
-        <w:t xml:space="preserve">synchronous calendar events that were not imported from another </w:t>
-      </w:r>
-      <w:r>
-        <w:t xml:space="preserve">third-party </w:t>
-      </w:r>
-      <w:r>
-        <w:t>application</w:t>
-      </w:r>
-      <w:r>
-        <w:t>.</w:t>
-      </w:r>
-      <w:r>
-        <w:t xml:space="preserve">  </w:t>
       </w:r>
     </w:p>
     <w:p>
@@ -3145,39 +2998,14 @@
         <w:pStyle w:val="ListParagraph"/>
         <w:numPr>
           <w:ilvl w:val="0"/>
-          <w:numId w:val="6"/>
+          <w:numId w:val="7"/>
         </w:numPr>
         <w:tabs>
           <w:tab w:val="left" w:pos="1440"/>
         </w:tabs>
-        <w:spacing w:before="240"/>
-      </w:pPr>
-      <w:r>
-        <w:t xml:space="preserve">If when the user attempts to create a synchronous calendar event, s/he fails to enter all of the required information, the application shall alert the user of the </w:t>
-      </w:r>
-      <w:r>
-        <w:t xml:space="preserve">missing information and then </w:t>
-      </w:r>
-      <w:r>
-        <w:t xml:space="preserve">allow </w:t>
-      </w:r>
-      <w:r>
-        <w:t>the user</w:t>
-      </w:r>
-      <w:r>
-        <w:t xml:space="preserve"> to enter the missing information </w:t>
-      </w:r>
-      <w:r>
-        <w:t>before</w:t>
-      </w:r>
-      <w:r>
-        <w:t xml:space="preserve"> s/he tries</w:t>
-      </w:r>
-      <w:r>
-        <w:t xml:space="preserve"> to</w:t>
-      </w:r>
-      <w:r>
-        <w:t xml:space="preserve"> create the event again.</w:t>
+      </w:pPr>
+      <w:r>
+        <w:t>When the clicks the “Sort” button on the interface, a drop down menu shall appear listing the different criteria (e.g. task priority, task creation date, and alphabetically by task name) by which the asynchronous tasks may be sorted.</w:t>
       </w:r>
     </w:p>
     <w:p>
@@ -3195,42 +3023,26 @@
         <w:pStyle w:val="ListParagraph"/>
         <w:numPr>
           <w:ilvl w:val="0"/>
-          <w:numId w:val="6"/>
+          <w:numId w:val="7"/>
         </w:numPr>
         <w:tabs>
           <w:tab w:val="left" w:pos="1440"/>
         </w:tabs>
-        <w:spacing w:before="240"/>
-      </w:pPr>
-      <w:r>
-        <w:t xml:space="preserve">The user shall be able to specify that a synchronous calendar event occurs at a specified regular interval (e.g. once a month, once a week, every Tuesday </w:t>
-      </w:r>
-      <w:r>
-        <w:t>and Thursday, etc.)</w:t>
-      </w:r>
-      <w:r>
-        <w:t xml:space="preserve">, and the application must automatically replicate </w:t>
-      </w:r>
-      <w:r>
-        <w:t>such a task</w:t>
-      </w:r>
-      <w:r>
-        <w:t>,</w:t>
-      </w:r>
-      <w:r>
-        <w:t xml:space="preserve"> based off the</w:t>
-      </w:r>
-      <w:r>
-        <w:t xml:space="preserve"> user</w:t>
-      </w:r>
-      <w:r>
-        <w:t xml:space="preserve"> </w:t>
-      </w:r>
-      <w:r>
-        <w:t xml:space="preserve">specified </w:t>
-      </w:r>
-      <w:r>
-        <w:t>time recurrence profile.</w:t>
+      </w:pPr>
+      <w:r>
+        <w:t xml:space="preserve">If the user clicks on a sorting criterion in the sort drop down menu, the application shall close the drop down menu and update the </w:t>
+      </w:r>
+      <w:r>
+        <w:t>displayed ordering of the</w:t>
+      </w:r>
+      <w:r>
+        <w:t xml:space="preserve"> asynchronous tasks </w:t>
+      </w:r>
+      <w:r>
+        <w:t>to match</w:t>
+      </w:r>
+      <w:r>
+        <w:t xml:space="preserve"> the user selected criteria.  </w:t>
       </w:r>
     </w:p>
     <w:p>
@@ -3248,6 +3060,61 @@
         <w:pStyle w:val="ListParagraph"/>
         <w:numPr>
           <w:ilvl w:val="0"/>
+          <w:numId w:val="7"/>
+        </w:numPr>
+        <w:tabs>
+          <w:tab w:val="left" w:pos="1440"/>
+        </w:tabs>
+      </w:pPr>
+      <w:r>
+        <w:t>If the user click</w:t>
+      </w:r>
+      <w:r>
+        <w:t>s</w:t>
+      </w:r>
+      <w:r>
+        <w:t xml:space="preserve"> in a part of interface other than the sort drop down menu</w:t>
+      </w:r>
+      <w:r>
+        <w:t xml:space="preserve"> while that menu is being displayed</w:t>
+      </w:r>
+      <w:r>
+        <w:t>, the application shall close the drop down</w:t>
+      </w:r>
+      <w:r>
+        <w:t xml:space="preserve"> menu and not </w:t>
+      </w:r>
+      <w:r>
+        <w:t>change the order of the asynchronous tasks</w:t>
+      </w:r>
+      <w:r>
+        <w:t>.</w:t>
+      </w:r>
+    </w:p>
+    <w:p/>
+    <w:p>
+      <w:pPr>
+        <w:pStyle w:val="Heading2"/>
+      </w:pPr>
+      <w:bookmarkStart w:id="19" w:name="_Ref410509079"/>
+      <w:bookmarkStart w:id="20" w:name="_Toc410792235"/>
+      <w:bookmarkStart w:id="21" w:name="_Toc410793011"/>
+      <w:r>
+        <w:t xml:space="preserve">Functional Requirements Related to </w:t>
+      </w:r>
+      <w:r>
+        <w:t>Synchronous Calendar Events</w:t>
+      </w:r>
+      <w:bookmarkEnd w:id="19"/>
+      <w:bookmarkEnd w:id="20"/>
+      <w:bookmarkEnd w:id="21"/>
+    </w:p>
+    <w:p/>
+    <w:p>
+      <w:pPr>
+        <w:pStyle w:val="ListParagraph"/>
+        <w:numPr>
+          <w:ilvl w:val="0"/>
           <w:numId w:val="6"/>
         </w:numPr>
         <w:tabs>
@@ -3255,13 +3122,86 @@
         </w:tabs>
       </w:pPr>
       <w:r>
-        <w:t xml:space="preserve">The application must support the ability to create and appropriately </w:t>
-      </w:r>
-      <w:r>
-        <w:t>display</w:t>
-      </w:r>
-      <w:r>
-        <w:t xml:space="preserve"> multiple synchronous calendar events that overlap in time (e.g. two separate meetings scheduled at exactly the same time).</w:t>
+        <w:t xml:space="preserve">The user shall be able </w:t>
+      </w:r>
+      <w:r>
+        <w:t>to integrate</w:t>
+      </w:r>
+      <w:r>
+        <w:t>, view,</w:t>
+      </w:r>
+      <w:r>
+        <w:t xml:space="preserve"> and modify</w:t>
+      </w:r>
+      <w:r>
+        <w:t xml:space="preserve"> their </w:t>
+      </w:r>
+      <w:r>
+        <w:t xml:space="preserve">synchronous </w:t>
+      </w:r>
+      <w:r>
+        <w:t xml:space="preserve">calendar </w:t>
+      </w:r>
+      <w:r>
+        <w:t>events</w:t>
+      </w:r>
+      <w:r>
+        <w:t xml:space="preserve"> from other </w:t>
+      </w:r>
+      <w:r>
+        <w:t xml:space="preserve">third-party </w:t>
+      </w:r>
+      <w:r>
+        <w:t>applications/services.</w:t>
+      </w:r>
+    </w:p>
+    <w:p>
+      <w:pPr>
+        <w:tabs>
+          <w:tab w:val="left" w:pos="1440"/>
+        </w:tabs>
+      </w:pPr>
+    </w:p>
+    <w:p>
+      <w:pPr>
+        <w:pStyle w:val="ListParagraph"/>
+        <w:numPr>
+          <w:ilvl w:val="0"/>
+          <w:numId w:val="6"/>
+        </w:numPr>
+        <w:tabs>
+          <w:tab w:val="left" w:pos="1440"/>
+        </w:tabs>
+      </w:pPr>
+      <w:r>
+        <w:t xml:space="preserve">The user shall be able </w:t>
+      </w:r>
+      <w:r>
+        <w:t xml:space="preserve">to </w:t>
+      </w:r>
+      <w:r>
+        <w:t>create</w:t>
+      </w:r>
+      <w:r>
+        <w:t>, view,</w:t>
+      </w:r>
+      <w:r>
+        <w:t xml:space="preserve"> and modify </w:t>
+      </w:r>
+      <w:r>
+        <w:t xml:space="preserve">synchronous calendar events that were not imported from a </w:t>
+      </w:r>
+      <w:r>
+        <w:t xml:space="preserve">third-party </w:t>
+      </w:r>
+      <w:r>
+        <w:t>application</w:t>
+      </w:r>
+      <w:r>
+        <w:t>.</w:t>
+      </w:r>
+      <w:r>
+        <w:t xml:space="preserve">  </w:t>
       </w:r>
     </w:p>
     <w:p>
@@ -3284,6 +3224,149 @@
         <w:tabs>
           <w:tab w:val="left" w:pos="1440"/>
         </w:tabs>
+        <w:spacing w:before="240"/>
+      </w:pPr>
+      <w:r>
+        <w:t xml:space="preserve">If when the user attempts to create a synchronous calendar event, s/he fails to enter all of the required information, the application shall alert the user of the </w:t>
+      </w:r>
+      <w:r>
+        <w:t xml:space="preserve">missing information and then </w:t>
+      </w:r>
+      <w:r>
+        <w:t xml:space="preserve">allow </w:t>
+      </w:r>
+      <w:r>
+        <w:t>the user</w:t>
+      </w:r>
+      <w:r>
+        <w:t xml:space="preserve"> to enter the missing information </w:t>
+      </w:r>
+      <w:r>
+        <w:t>before</w:t>
+      </w:r>
+      <w:r>
+        <w:t xml:space="preserve"> s/he tries</w:t>
+      </w:r>
+      <w:r>
+        <w:t xml:space="preserve"> to</w:t>
+      </w:r>
+      <w:r>
+        <w:t xml:space="preserve"> create the event again.</w:t>
+      </w:r>
+    </w:p>
+    <w:p>
+      <w:pPr>
+        <w:pStyle w:val="ListParagraph"/>
+        <w:numPr>
+          <w:ilvl w:val="0"/>
+          <w:numId w:val="0"/>
+        </w:numPr>
+        <w:ind w:left="1440"/>
+      </w:pPr>
+    </w:p>
+    <w:p>
+      <w:pPr>
+        <w:pStyle w:val="ListParagraph"/>
+        <w:numPr>
+          <w:ilvl w:val="0"/>
+          <w:numId w:val="6"/>
+        </w:numPr>
+        <w:tabs>
+          <w:tab w:val="left" w:pos="1440"/>
+        </w:tabs>
+        <w:spacing w:before="240"/>
+      </w:pPr>
+      <w:r>
+        <w:t xml:space="preserve">The user shall be able to specify that a synchronous calendar event occurs at a specified regular interval (e.g. once a month, once a week, every Tuesday </w:t>
+      </w:r>
+      <w:r>
+        <w:t>and Thursday, etc.)</w:t>
+      </w:r>
+      <w:r>
+        <w:t xml:space="preserve">, and the application must automatically replicate </w:t>
+      </w:r>
+      <w:r>
+        <w:t>such a</w:t>
+      </w:r>
+      <w:r>
+        <w:t>n</w:t>
+      </w:r>
+      <w:r>
+        <w:t xml:space="preserve"> </w:t>
+      </w:r>
+      <w:r>
+        <w:t>event</w:t>
+      </w:r>
+      <w:r>
+        <w:t>,</w:t>
+      </w:r>
+      <w:r>
+        <w:t xml:space="preserve"> based off the</w:t>
+      </w:r>
+      <w:r>
+        <w:t xml:space="preserve"> user</w:t>
+      </w:r>
+      <w:r>
+        <w:t xml:space="preserve"> </w:t>
+      </w:r>
+      <w:r>
+        <w:t xml:space="preserve">specified </w:t>
+      </w:r>
+      <w:r>
+        <w:t>time recurrence profile.</w:t>
+      </w:r>
+    </w:p>
+    <w:p>
+      <w:pPr>
+        <w:pStyle w:val="ListParagraph"/>
+        <w:numPr>
+          <w:ilvl w:val="0"/>
+          <w:numId w:val="0"/>
+        </w:numPr>
+        <w:ind w:left="1440"/>
+      </w:pPr>
+    </w:p>
+    <w:p>
+      <w:pPr>
+        <w:pStyle w:val="ListParagraph"/>
+        <w:numPr>
+          <w:ilvl w:val="0"/>
+          <w:numId w:val="6"/>
+        </w:numPr>
+        <w:tabs>
+          <w:tab w:val="left" w:pos="1440"/>
+        </w:tabs>
+      </w:pPr>
+      <w:r>
+        <w:t xml:space="preserve">The application must support the ability to create and appropriately </w:t>
+      </w:r>
+      <w:r>
+        <w:t>display</w:t>
+      </w:r>
+      <w:r>
+        <w:t xml:space="preserve"> multiple synchronous calendar events that overlap in time (e.g. two separate meetings scheduled at exactly the same time).</w:t>
+      </w:r>
+    </w:p>
+    <w:p>
+      <w:pPr>
+        <w:pStyle w:val="ListParagraph"/>
+        <w:numPr>
+          <w:ilvl w:val="0"/>
+          <w:numId w:val="0"/>
+        </w:numPr>
+        <w:ind w:left="1440"/>
+      </w:pPr>
+    </w:p>
+    <w:p>
+      <w:pPr>
+        <w:pStyle w:val="ListParagraph"/>
+        <w:numPr>
+          <w:ilvl w:val="0"/>
+          <w:numId w:val="6"/>
+        </w:numPr>
+        <w:tabs>
+          <w:tab w:val="left" w:pos="1440"/>
+        </w:tabs>
       </w:pPr>
       <w:r>
         <w:t xml:space="preserve">A description is an optional field for a synchronous calendar event.  If when creating or editing a synchronous event the user tries to add a description, the form </w:t>
@@ -3376,11 +3459,7 @@
         <w:t>check box next to the task.</w:t>
       </w:r>
       <w:r>
-        <w:t xml:space="preserve">  Upon an asynchronous task’s completion, the application must </w:t>
-      </w:r>
-      <w:r>
-        <w:lastRenderedPageBreak/>
-        <w:t>automatically remove the task from the set of uncompleted tasks and include it in the set of completed tasks.</w:t>
+        <w:t xml:space="preserve">  Upon an asynchronous task’s completion, the application must automatically remove the task from the set of uncompleted tasks and include it in the set of completed tasks.</w:t>
       </w:r>
     </w:p>
     <w:p>
@@ -3593,7 +3672,13 @@
         <w:t xml:space="preserve"> </w:t>
       </w:r>
       <w:r>
-        <w:t xml:space="preserve">most used browser with support </w:t>
+        <w:t>most</w:t>
+      </w:r>
+      <w:r>
+        <w:t xml:space="preserve"> widely</w:t>
+      </w:r>
+      <w:r>
+        <w:t xml:space="preserve"> used browser with support </w:t>
       </w:r>
       <w:r>
         <w:t>for</w:t>
@@ -3756,10 +3841,13 @@
         </w:tabs>
       </w:pPr>
       <w:r>
-        <w:t>When creating a new calendar event</w:t>
-      </w:r>
-      <w:r>
-        <w:t>, the application must support the ability for the user to specify the following event information:</w:t>
+        <w:t xml:space="preserve">The user specifiable attributes for a calendar </w:t>
+      </w:r>
+      <w:r>
+        <w:t xml:space="preserve">event </w:t>
+      </w:r>
+      <w:r>
+        <w:t>shall be:</w:t>
       </w:r>
     </w:p>
     <w:p>
@@ -3863,7 +3951,13 @@
         </w:tabs>
       </w:pPr>
       <w:r>
-        <w:t xml:space="preserve">The application shall display synchronous events and asynchronous tasks in a side-by side two panel view as shown in </w:t>
+        <w:t>The application shall display synchronous</w:t>
+      </w:r>
+      <w:r>
+        <w:t xml:space="preserve"> calendar</w:t>
+      </w:r>
+      <w:r>
+        <w:t xml:space="preserve"> events and asynchronous tasks in a side-by side two panel view as shown in </w:t>
       </w:r>
       <w:r>
         <w:fldChar w:fldCharType="begin"/>
@@ -3929,75 +4023,6 @@
           <w:tab w:val="left" w:pos="1440"/>
         </w:tabs>
         <w:ind w:left="1440"/>
-      </w:pPr>
-    </w:p>
-    <w:p>
-      <w:pPr>
-        <w:pStyle w:val="ListParagraph"/>
-        <w:numPr>
-          <w:ilvl w:val="0"/>
-          <w:numId w:val="10"/>
-        </w:numPr>
-        <w:tabs>
-          <w:tab w:val="left" w:pos="1440"/>
-        </w:tabs>
-      </w:pPr>
-      <w:r>
-        <w:t>The rating system used to prioritize tasks shall be on a scale of zero to five stars, with zero stars being the lowest priority and five stars being the highest priority.</w:t>
-      </w:r>
-    </w:p>
-    <w:p/>
-    <w:p>
-      <w:pPr>
-        <w:pStyle w:val="ListParagraph"/>
-        <w:numPr>
-          <w:ilvl w:val="0"/>
-          <w:numId w:val="10"/>
-        </w:numPr>
-        <w:tabs>
-          <w:tab w:val="left" w:pos="1440"/>
-        </w:tabs>
-      </w:pPr>
-      <w:r>
-        <w:t xml:space="preserve">When creating a synchronous event, the application form shall resemble the structure shown in </w:t>
-      </w:r>
-      <w:r>
-        <w:fldChar w:fldCharType="begin"/>
-      </w:r>
-      <w:r>
-        <w:instrText xml:space="preserve"> REF  _Ref410508563 \* Lower \h </w:instrText>
-      </w:r>
-      <w:r>
-        <w:fldChar w:fldCharType="separate"/>
-      </w:r>
-      <w:r>
-        <w:t xml:space="preserve">figure </w:t>
-      </w:r>
-      <w:r>
-        <w:rPr>
-          <w:noProof/>
-        </w:rPr>
-        <w:t>2</w:t>
-      </w:r>
-      <w:r>
-        <w:fldChar w:fldCharType="end"/>
-      </w:r>
-      <w:r>
-        <w:t>.</w:t>
-      </w:r>
-    </w:p>
-    <w:p>
-      <w:pPr>
-        <w:tabs>
-          <w:tab w:val="left" w:pos="1440"/>
-        </w:tabs>
-      </w:pPr>
-    </w:p>
-    <w:p>
-      <w:pPr>
-        <w:tabs>
-          <w:tab w:val="left" w:pos="1440"/>
-        </w:tabs>
       </w:pPr>
     </w:p>
     <w:p>
@@ -4028,10 +4053,10 @@
             <v:path o:extrusionok="f" gradientshapeok="t" o:connecttype="rect"/>
             <o:lock v:ext="edit" aspectratio="t"/>
           </v:shapetype>
-          <v:shape id="_x0000_i1027" type="#_x0000_t75" style="width:510.25pt;height:167.8pt" o:ole="">
+          <v:shape id="_x0000_i1025" type="#_x0000_t75" style="width:510.25pt;height:167.8pt" o:ole="">
             <v:imagedata r:id="rId11" o:title=""/>
           </v:shape>
-          <o:OLEObject Type="Embed" ProgID="Visio.Drawing.15" ShapeID="_x0000_i1027" DrawAspect="Content" ObjectID="_1484534987" r:id="rId12"/>
+          <o:OLEObject Type="Embed" ProgID="Visio.Drawing.15" ShapeID="_x0000_i1025" DrawAspect="Content" ObjectID="_1484618170" r:id="rId12"/>
         </w:object>
       </w:r>
     </w:p>
@@ -4079,10 +4104,10 @@
       </w:pPr>
       <w:r>
         <w:object w:dxaOrig="3856" w:dyaOrig="2941">
-          <v:shape id="_x0000_i1025" type="#_x0000_t75" style="width:192.85pt;height:147.15pt" o:ole="">
+          <v:shape id="_x0000_i1026" type="#_x0000_t75" style="width:192.85pt;height:147.15pt" o:ole="">
             <v:imagedata r:id="rId13" o:title=""/>
           </v:shape>
-          <o:OLEObject Type="Embed" ProgID="Visio.Drawing.15" ShapeID="_x0000_i1025" DrawAspect="Content" ObjectID="_1484534988" r:id="rId14"/>
+          <o:OLEObject Type="Embed" ProgID="Visio.Drawing.15" ShapeID="_x0000_i1026" DrawAspect="Content" ObjectID="_1484618171" r:id="rId14"/>
         </w:object>
       </w:r>
     </w:p>
@@ -4130,10 +4155,10 @@
       </w:pPr>
       <w:r>
         <w:object w:dxaOrig="3856" w:dyaOrig="4111">
-          <v:shape id="_x0000_i1026" type="#_x0000_t75" style="width:192.85pt;height:206pt" o:ole="">
+          <v:shape id="_x0000_i1027" type="#_x0000_t75" style="width:192.85pt;height:206pt" o:ole="">
             <v:imagedata r:id="rId15" o:title=""/>
           </v:shape>
-          <o:OLEObject Type="Embed" ProgID="Visio.Drawing.15" ShapeID="_x0000_i1026" DrawAspect="Content" ObjectID="_1484534989" r:id="rId16"/>
+          <o:OLEObject Type="Embed" ProgID="Visio.Drawing.15" ShapeID="_x0000_i1027" DrawAspect="Content" ObjectID="_1484618172" r:id="rId16"/>
         </w:object>
       </w:r>
     </w:p>
@@ -4184,6 +4209,74 @@
         </w:tabs>
       </w:pPr>
       <w:r>
+        <w:t>The rating system used to prioritize tasks shall be on a scale of zero to five stars, with zero stars being the lowest priority and five stars being the highest priority.</w:t>
+      </w:r>
+    </w:p>
+    <w:p/>
+    <w:p>
+      <w:pPr>
+        <w:pStyle w:val="ListParagraph"/>
+        <w:numPr>
+          <w:ilvl w:val="0"/>
+          <w:numId w:val="10"/>
+        </w:numPr>
+        <w:tabs>
+          <w:tab w:val="left" w:pos="1440"/>
+        </w:tabs>
+      </w:pPr>
+      <w:r>
+        <w:t xml:space="preserve">When creating a synchronous </w:t>
+      </w:r>
+      <w:r>
+        <w:t xml:space="preserve">calendar </w:t>
+      </w:r>
+      <w:r>
+        <w:t xml:space="preserve">event, the application form shall resemble the structure shown in </w:t>
+      </w:r>
+      <w:r>
+        <w:fldChar w:fldCharType="begin"/>
+      </w:r>
+      <w:r>
+        <w:instrText xml:space="preserve"> REF  _Ref410508563 \* Lower \h </w:instrText>
+      </w:r>
+      <w:r>
+        <w:fldChar w:fldCharType="separate"/>
+      </w:r>
+      <w:r>
+        <w:t xml:space="preserve">figure </w:t>
+      </w:r>
+      <w:r>
+        <w:rPr>
+          <w:noProof/>
+        </w:rPr>
+        <w:t>2</w:t>
+      </w:r>
+      <w:r>
+        <w:fldChar w:fldCharType="end"/>
+      </w:r>
+      <w:r>
+        <w:t>.</w:t>
+      </w:r>
+    </w:p>
+    <w:p>
+      <w:pPr>
+        <w:tabs>
+          <w:tab w:val="left" w:pos="1440"/>
+        </w:tabs>
+      </w:pPr>
+    </w:p>
+    <w:p>
+      <w:pPr>
+        <w:pStyle w:val="ListParagraph"/>
+        <w:numPr>
+          <w:ilvl w:val="0"/>
+          <w:numId w:val="10"/>
+        </w:numPr>
+        <w:tabs>
+          <w:tab w:val="left" w:pos="1440"/>
+        </w:tabs>
+      </w:pPr>
+      <w:r>
         <w:t>As detailed in the section entitled “</w:t>
       </w:r>
       <w:r>
@@ -4205,7 +4298,6 @@
         <w:t xml:space="preserve">”, when the user attempts to add a description, the interface lengthens to make space for the </w:t>
       </w:r>
       <w:r>
-        <w:lastRenderedPageBreak/>
         <w:t xml:space="preserve">event </w:t>
       </w:r>
       <w:r>
@@ -4631,7 +4723,13 @@
               </w:tabs>
             </w:pPr>
             <w:r>
-              <w:t>The system gives the user access to the corresponding account’s data and opens the application’s home interface.</w:t>
+              <w:t xml:space="preserve">The </w:t>
+            </w:r>
+            <w:r>
+              <w:t>application</w:t>
+            </w:r>
+            <w:r>
+              <w:t xml:space="preserve"> gives the user access to the corresponding account’s data and opens the application’s home interface.</w:t>
             </w:r>
           </w:p>
         </w:tc>
@@ -4687,75 +4785,49 @@
         <w:jc w:val="center"/>
         <w:rPr>
           <w:b/>
-          <w:sz w:val="28"/>
+          <w:sz w:val="24"/>
+          <w:szCs w:val="24"/>
         </w:rPr>
       </w:pPr>
       <w:r>
         <w:rPr>
           <w:b/>
-          <w:sz w:val="28"/>
+          <w:sz w:val="24"/>
+          <w:szCs w:val="24"/>
         </w:rPr>
         <w:t>Use Case Variation #</w:t>
       </w:r>
+      <w:fldSimple w:instr=" REF _Ref410790684 \r \h  \* MERGEFORMAT ">
+        <w:r>
+          <w:rPr>
+            <w:b/>
+            <w:sz w:val="24"/>
+            <w:szCs w:val="24"/>
+          </w:rPr>
+          <w:t>5.1</w:t>
+        </w:r>
+      </w:fldSimple>
       <w:r>
         <w:rPr>
           <w:b/>
-          <w:sz w:val="28"/>
-        </w:rPr>
-        <w:fldChar w:fldCharType="begin"/>
+          <w:sz w:val="24"/>
+          <w:szCs w:val="24"/>
+        </w:rPr>
+        <w:t>.</w:t>
       </w:r>
       <w:r>
         <w:rPr>
           <w:b/>
-          <w:sz w:val="28"/>
-        </w:rPr>
-        <w:instrText xml:space="preserve"> REF _Ref410790684 \r \h </w:instrText>
+          <w:sz w:val="24"/>
+          <w:szCs w:val="24"/>
+        </w:rPr>
+        <w:t>1</w:t>
       </w:r>
       <w:r>
         <w:rPr>
           <w:b/>
-          <w:sz w:val="28"/>
-        </w:rPr>
-      </w:r>
-      <w:r>
-        <w:rPr>
-          <w:b/>
-          <w:sz w:val="28"/>
-        </w:rPr>
-        <w:fldChar w:fldCharType="separate"/>
-      </w:r>
-      <w:r>
-        <w:rPr>
-          <w:b/>
-          <w:sz w:val="28"/>
-        </w:rPr>
-        <w:t>5.1</w:t>
-      </w:r>
-      <w:r>
-        <w:rPr>
-          <w:b/>
-          <w:sz w:val="28"/>
-        </w:rPr>
-        <w:fldChar w:fldCharType="end"/>
-      </w:r>
-      <w:r>
-        <w:rPr>
-          <w:b/>
-          <w:sz w:val="28"/>
-        </w:rPr>
-        <w:t>.</w:t>
-      </w:r>
-      <w:r>
-        <w:rPr>
-          <w:b/>
-          <w:sz w:val="28"/>
-        </w:rPr>
-        <w:t>1</w:t>
-      </w:r>
-      <w:r>
-        <w:rPr>
-          <w:b/>
-          <w:sz w:val="28"/>
+          <w:sz w:val="24"/>
+          <w:szCs w:val="24"/>
         </w:rPr>
         <w:t>– Invalid Login Information</w:t>
       </w:r>
@@ -4993,7 +5065,13 @@
               </w:tabs>
             </w:pPr>
             <w:r>
-              <w:t>The system gives the user access to the corresponding account’s data and opens the application’s home interface.</w:t>
+              <w:t xml:space="preserve">The </w:t>
+            </w:r>
+            <w:r>
+              <w:t xml:space="preserve">application </w:t>
+            </w:r>
+            <w:r>
+              <w:t>gives the user access to the corresponding account’s data and opens the application’s home interface.</w:t>
             </w:r>
           </w:p>
         </w:tc>
@@ -5271,7 +5349,10 @@
               </w:tabs>
             </w:pPr>
             <w:r>
-              <w:t xml:space="preserve">The system </w:t>
+              <w:t xml:space="preserve">The </w:t>
+            </w:r>
+            <w:r>
+              <w:t xml:space="preserve">application </w:t>
             </w:r>
             <w:r>
               <w:t>displays</w:t>
@@ -5453,75 +5534,49 @@
         <w:jc w:val="center"/>
         <w:rPr>
           <w:b/>
-          <w:sz w:val="28"/>
+          <w:sz w:val="24"/>
+          <w:szCs w:val="24"/>
         </w:rPr>
       </w:pPr>
       <w:r>
         <w:rPr>
           <w:b/>
-          <w:sz w:val="28"/>
+          <w:sz w:val="24"/>
+          <w:szCs w:val="24"/>
         </w:rPr>
         <w:t>Use Case Variation #</w:t>
       </w:r>
+      <w:fldSimple w:instr=" REF _Ref410790673 \r \h  \* MERGEFORMAT ">
+        <w:r>
+          <w:rPr>
+            <w:b/>
+            <w:sz w:val="24"/>
+            <w:szCs w:val="24"/>
+          </w:rPr>
+          <w:t>5.2</w:t>
+        </w:r>
+      </w:fldSimple>
       <w:r>
         <w:rPr>
           <w:b/>
-          <w:sz w:val="28"/>
-        </w:rPr>
-        <w:fldChar w:fldCharType="begin"/>
+          <w:sz w:val="24"/>
+          <w:szCs w:val="24"/>
+        </w:rPr>
+        <w:t>.</w:t>
       </w:r>
       <w:r>
         <w:rPr>
           <w:b/>
-          <w:sz w:val="28"/>
-        </w:rPr>
-        <w:instrText xml:space="preserve"> REF _Ref410790673 \r \h </w:instrText>
+          <w:sz w:val="24"/>
+          <w:szCs w:val="24"/>
+        </w:rPr>
+        <w:t>1</w:t>
       </w:r>
       <w:r>
         <w:rPr>
           <w:b/>
-          <w:sz w:val="28"/>
-        </w:rPr>
-      </w:r>
-      <w:r>
-        <w:rPr>
-          <w:b/>
-          <w:sz w:val="28"/>
-        </w:rPr>
-        <w:fldChar w:fldCharType="separate"/>
-      </w:r>
-      <w:r>
-        <w:rPr>
-          <w:b/>
-          <w:sz w:val="28"/>
-        </w:rPr>
-        <w:t>5.2</w:t>
-      </w:r>
-      <w:r>
-        <w:rPr>
-          <w:b/>
-          <w:sz w:val="28"/>
-        </w:rPr>
-        <w:fldChar w:fldCharType="end"/>
-      </w:r>
-      <w:r>
-        <w:rPr>
-          <w:b/>
-          <w:sz w:val="28"/>
-        </w:rPr>
-        <w:t>.</w:t>
-      </w:r>
-      <w:r>
-        <w:rPr>
-          <w:b/>
-          <w:sz w:val="28"/>
-        </w:rPr>
-        <w:t>1</w:t>
-      </w:r>
-      <w:r>
-        <w:rPr>
-          <w:b/>
-          <w:sz w:val="28"/>
+          <w:sz w:val="24"/>
+          <w:szCs w:val="24"/>
         </w:rPr>
         <w:t xml:space="preserve"> – Invalid Third-Party Login Information</w:t>
       </w:r>
@@ -5637,7 +5692,13 @@
               </w:tabs>
             </w:pPr>
             <w:r>
-              <w:t xml:space="preserve">The system displays a list of the supported third party calendars (e.g. Google, Facebook, </w:t>
+              <w:t xml:space="preserve">The </w:t>
+            </w:r>
+            <w:r>
+              <w:t>application</w:t>
+            </w:r>
+            <w:r>
+              <w:t xml:space="preserve"> displays a list of the supported third party calendars (e.g. Google, Facebook, </w:t>
             </w:r>
             <w:proofErr w:type="gramStart"/>
             <w:r>
@@ -5721,39 +5782,24 @@
               </w:tabs>
             </w:pPr>
             <w:r>
-              <w:t xml:space="preserve">The application </w:t>
-            </w:r>
-            <w:r>
-              <w:t xml:space="preserve">fails to </w:t>
-            </w:r>
-            <w:r>
-              <w:t>s</w:t>
-            </w:r>
-            <w:r>
-              <w:t xml:space="preserve">uccessfully verify </w:t>
-            </w:r>
-            <w:r>
-              <w:t>the login information with the third party provider.</w:t>
-            </w:r>
-          </w:p>
-          <w:p>
-            <w:pPr>
-              <w:tabs>
-                <w:tab w:val="left" w:pos="1440"/>
-              </w:tabs>
-            </w:pPr>
-          </w:p>
-          <w:p>
-            <w:pPr>
-              <w:tabs>
-                <w:tab w:val="left" w:pos="1440"/>
-              </w:tabs>
-            </w:pPr>
-            <w:r>
-              <w:t>The application prompts the user that the third-party login credentials were invalid and allows the user to enter credentials again</w:t>
-            </w:r>
-            <w:r>
-              <w:t>.</w:t>
+              <w:t>The application fails to successfully verify the login information with the third party provider.</w:t>
+            </w:r>
+          </w:p>
+          <w:p>
+            <w:pPr>
+              <w:tabs>
+                <w:tab w:val="left" w:pos="1440"/>
+              </w:tabs>
+            </w:pPr>
+          </w:p>
+          <w:p>
+            <w:pPr>
+              <w:tabs>
+                <w:tab w:val="left" w:pos="1440"/>
+              </w:tabs>
+            </w:pPr>
+            <w:r>
+              <w:t>The application prompts the user that the third-party login credentials were invalid and allows the user to enter credentials again.</w:t>
             </w:r>
           </w:p>
         </w:tc>
@@ -5936,10 +5982,22 @@
         <w:t>Goal:</w:t>
       </w:r>
       <w:r>
-        <w:t xml:space="preserve"> The user views the asynchronous tasks sorted according to a </w:t>
+        <w:t xml:space="preserve"> The user views the asynchronous tasks </w:t>
+      </w:r>
+      <w:r>
+        <w:t xml:space="preserve">ordered </w:t>
+      </w:r>
+      <w:r>
+        <w:t xml:space="preserve">according to a </w:t>
+      </w:r>
+      <w:r>
+        <w:t xml:space="preserve">user </w:t>
       </w:r>
       <w:r>
         <w:t xml:space="preserve">specified </w:t>
+      </w:r>
+      <w:r>
+        <w:t xml:space="preserve">sort </w:t>
       </w:r>
       <w:r>
         <w:t>criteria.</w:t>
@@ -6054,7 +6112,19 @@
               <w:t xml:space="preserve">application </w:t>
             </w:r>
             <w:r>
-              <w:t>drops down a menu showing the allowed sorting criteria (e.g. alphabetical by name, priority, task creation date).</w:t>
+              <w:t xml:space="preserve">drops down a menu showing the </w:t>
+            </w:r>
+            <w:r>
+              <w:t>available</w:t>
+            </w:r>
+            <w:r>
+              <w:t xml:space="preserve"> sorting criteria (e.g. alphabetical by name, priority, task creation date</w:t>
+            </w:r>
+            <w:r>
+              <w:t>, etc.</w:t>
+            </w:r>
+            <w:r>
+              <w:t>).</w:t>
             </w:r>
           </w:p>
         </w:tc>
@@ -6120,10 +6190,18 @@
               </w:tabs>
             </w:pPr>
             <w:r>
-              <w:t>The applications</w:t>
-            </w:r>
-            <w:r>
-              <w:t xml:space="preserve"> then sorts the tasks according to the user specified criteria</w:t>
+              <w:t xml:space="preserve">The </w:t>
+            </w:r>
+            <w:proofErr w:type="gramStart"/>
+            <w:r>
+              <w:t>applications</w:t>
+            </w:r>
+            <w:r>
+              <w:t xml:space="preserve"> sorts</w:t>
+            </w:r>
+            <w:proofErr w:type="gramEnd"/>
+            <w:r>
+              <w:t xml:space="preserve"> the tasks according to the user specified criteria</w:t>
             </w:r>
             <w:r>
               <w:t>.</w:t>
@@ -6173,68 +6251,41 @@
         <w:jc w:val="center"/>
         <w:rPr>
           <w:b/>
-          <w:sz w:val="28"/>
+          <w:sz w:val="24"/>
+          <w:szCs w:val="24"/>
         </w:rPr>
       </w:pPr>
       <w:r>
         <w:rPr>
           <w:b/>
-          <w:sz w:val="28"/>
+          <w:sz w:val="24"/>
+          <w:szCs w:val="24"/>
         </w:rPr>
         <w:t>Use Case Variation #</w:t>
       </w:r>
+      <w:fldSimple w:instr=" REF _Ref410791075 \r \h  \* MERGEFORMAT ">
+        <w:r>
+          <w:rPr>
+            <w:b/>
+            <w:sz w:val="24"/>
+            <w:szCs w:val="24"/>
+          </w:rPr>
+          <w:t>5.3</w:t>
+        </w:r>
+      </w:fldSimple>
       <w:r>
         <w:rPr>
           <w:b/>
-          <w:sz w:val="28"/>
-        </w:rPr>
-        <w:fldChar w:fldCharType="begin"/>
+          <w:sz w:val="24"/>
+          <w:szCs w:val="24"/>
+        </w:rPr>
+        <w:t>.1</w:t>
       </w:r>
       <w:r>
         <w:rPr>
           <w:b/>
-          <w:sz w:val="28"/>
-        </w:rPr>
-        <w:instrText xml:space="preserve"> REF _Ref410791075 \r \h </w:instrText>
-      </w:r>
-      <w:r>
-        <w:rPr>
-          <w:b/>
-          <w:sz w:val="28"/>
-        </w:rPr>
-      </w:r>
-      <w:r>
-        <w:rPr>
-          <w:b/>
-          <w:sz w:val="28"/>
-        </w:rPr>
-        <w:fldChar w:fldCharType="separate"/>
-      </w:r>
-      <w:r>
-        <w:rPr>
-          <w:b/>
-          <w:sz w:val="28"/>
-        </w:rPr>
-        <w:t>5.3</w:t>
-      </w:r>
-      <w:r>
-        <w:rPr>
-          <w:b/>
-          <w:sz w:val="28"/>
-        </w:rPr>
-        <w:fldChar w:fldCharType="end"/>
-      </w:r>
-      <w:r>
-        <w:rPr>
-          <w:b/>
-          <w:sz w:val="28"/>
-        </w:rPr>
-        <w:t>.1</w:t>
-      </w:r>
-      <w:r>
-        <w:rPr>
-          <w:b/>
-          <w:sz w:val="28"/>
+          <w:sz w:val="24"/>
+          <w:szCs w:val="24"/>
         </w:rPr>
         <w:t xml:space="preserve"> – User Cancels Sort Operation</w:t>
       </w:r>
@@ -6343,7 +6394,13 @@
               </w:tabs>
             </w:pPr>
             <w:r>
-              <w:t>The application drops down a menu showing the allowed sorting criteria (e.g. alphabetical by name, priority, task creation date).</w:t>
+              <w:t xml:space="preserve">The application drops down a menu showing the </w:t>
+            </w:r>
+            <w:r>
+              <w:t xml:space="preserve">available </w:t>
+            </w:r>
+            <w:r>
+              <w:t>sorting criteria (e.g. alphabetical by name, priority, task creation date).</w:t>
             </w:r>
           </w:p>
         </w:tc>
@@ -6364,10 +6421,13 @@
               </w:tabs>
             </w:pPr>
             <w:r>
-              <w:t xml:space="preserve">The user </w:t>
-            </w:r>
-            <w:r>
-              <w:t>clicks away from the new drop down list.</w:t>
+              <w:t xml:space="preserve">The user clicks </w:t>
+            </w:r>
+            <w:r>
+              <w:t xml:space="preserve">in an area of the interface other than the newly opened </w:t>
+            </w:r>
+            <w:r>
+              <w:t>drop down list.</w:t>
             </w:r>
           </w:p>
         </w:tc>
@@ -6383,10 +6443,7 @@
               </w:tabs>
             </w:pPr>
             <w:r>
-              <w:t>The application hides the sorting criteria drop down menu</w:t>
-            </w:r>
-            <w:r>
-              <w:t xml:space="preserve"> and does not change the remainder of the user’s view.</w:t>
+              <w:t>The application hides the sorting criteria drop down menu and does not change the remainder of the user’s view.</w:t>
             </w:r>
           </w:p>
         </w:tc>
@@ -6738,7 +6795,13 @@
               <w:t xml:space="preserve">the </w:t>
             </w:r>
             <w:r>
-              <w:t>“Next” button to continue.</w:t>
+              <w:t>“</w:t>
+            </w:r>
+            <w:r>
+              <w:t>Finish</w:t>
+            </w:r>
+            <w:r>
+              <w:t>” button to continue.</w:t>
             </w:r>
           </w:p>
         </w:tc>
@@ -6813,89 +6876,65 @@
         <w:jc w:val="center"/>
         <w:rPr>
           <w:b/>
-          <w:sz w:val="28"/>
+          <w:sz w:val="24"/>
+          <w:szCs w:val="24"/>
         </w:rPr>
       </w:pPr>
       <w:r>
         <w:rPr>
           <w:b/>
-          <w:sz w:val="28"/>
+          <w:sz w:val="24"/>
+          <w:szCs w:val="24"/>
         </w:rPr>
         <w:t>Use Case Variation #</w:t>
       </w:r>
+      <w:fldSimple w:instr=" REF _Ref410790660 \r \h  \* MERGEFORMAT ">
+        <w:r>
+          <w:rPr>
+            <w:b/>
+            <w:sz w:val="24"/>
+            <w:szCs w:val="24"/>
+          </w:rPr>
+          <w:t>5.4</w:t>
+        </w:r>
+      </w:fldSimple>
       <w:r>
         <w:rPr>
           <w:b/>
-          <w:sz w:val="28"/>
-        </w:rPr>
-        <w:fldChar w:fldCharType="begin"/>
+          <w:sz w:val="24"/>
+          <w:szCs w:val="24"/>
+        </w:rPr>
+        <w:t>.</w:t>
       </w:r>
       <w:r>
         <w:rPr>
           <w:b/>
-          <w:sz w:val="28"/>
-        </w:rPr>
-        <w:instrText xml:space="preserve"> REF _Ref410790660 \r \h </w:instrText>
+          <w:sz w:val="24"/>
+          <w:szCs w:val="24"/>
+        </w:rPr>
+        <w:t>1</w:t>
       </w:r>
       <w:r>
         <w:rPr>
           <w:b/>
-          <w:sz w:val="28"/>
-        </w:rPr>
+          <w:sz w:val="24"/>
+          <w:szCs w:val="24"/>
+        </w:rPr>
+        <w:t xml:space="preserve"> – User Cancels Task Complet</w:t>
       </w:r>
       <w:r>
         <w:rPr>
           <w:b/>
-          <w:sz w:val="28"/>
-        </w:rPr>
-        <w:fldChar w:fldCharType="separate"/>
+          <w:sz w:val="24"/>
+          <w:szCs w:val="24"/>
+        </w:rPr>
+        <w:t>ed</w:t>
       </w:r>
       <w:r>
         <w:rPr>
           <w:b/>
-          <w:sz w:val="28"/>
-        </w:rPr>
-        <w:t>5.4</w:t>
-      </w:r>
-      <w:r>
-        <w:rPr>
-          <w:b/>
-          <w:sz w:val="28"/>
-        </w:rPr>
-        <w:fldChar w:fldCharType="end"/>
-      </w:r>
-      <w:r>
-        <w:rPr>
-          <w:b/>
-          <w:sz w:val="28"/>
-        </w:rPr>
-        <w:t>.</w:t>
-      </w:r>
-      <w:r>
-        <w:rPr>
-          <w:b/>
-          <w:sz w:val="28"/>
-        </w:rPr>
-        <w:t>1</w:t>
-      </w:r>
-      <w:r>
-        <w:rPr>
-          <w:b/>
-          <w:sz w:val="28"/>
-        </w:rPr>
-        <w:t xml:space="preserve"> – User Cancels Task Complet</w:t>
-      </w:r>
-      <w:r>
-        <w:rPr>
-          <w:b/>
-          <w:sz w:val="28"/>
-        </w:rPr>
-        <w:t>ed</w:t>
-      </w:r>
-      <w:r>
-        <w:rPr>
-          <w:b/>
-          <w:sz w:val="28"/>
+          <w:sz w:val="24"/>
+          <w:szCs w:val="24"/>
         </w:rPr>
         <w:t xml:space="preserve"> Operation</w:t>
       </w:r>
@@ -7439,87 +7478,63 @@
         <w:jc w:val="center"/>
         <w:rPr>
           <w:b/>
-          <w:sz w:val="28"/>
+          <w:sz w:val="24"/>
+          <w:szCs w:val="24"/>
         </w:rPr>
       </w:pPr>
       <w:r>
         <w:rPr>
           <w:b/>
-          <w:sz w:val="28"/>
+          <w:sz w:val="24"/>
+          <w:szCs w:val="24"/>
         </w:rPr>
         <w:t>Use Case Variation #</w:t>
       </w:r>
+      <w:fldSimple w:instr=" REF _Ref410790642 \r \h  \* MERGEFORMAT ">
+        <w:r>
+          <w:rPr>
+            <w:b/>
+            <w:sz w:val="24"/>
+            <w:szCs w:val="24"/>
+          </w:rPr>
+          <w:t>5.5</w:t>
+        </w:r>
+      </w:fldSimple>
       <w:r>
         <w:rPr>
           <w:b/>
-          <w:sz w:val="28"/>
-        </w:rPr>
-        <w:fldChar w:fldCharType="begin"/>
+          <w:sz w:val="24"/>
+          <w:szCs w:val="24"/>
+        </w:rPr>
+        <w:t>.</w:t>
       </w:r>
       <w:r>
         <w:rPr>
           <w:b/>
-          <w:sz w:val="28"/>
-        </w:rPr>
-        <w:instrText xml:space="preserve"> REF _Ref410790642 \r \h </w:instrText>
+          <w:sz w:val="24"/>
+          <w:szCs w:val="24"/>
+        </w:rPr>
+        <w:t>1</w:t>
       </w:r>
       <w:r>
         <w:rPr>
           <w:b/>
-          <w:sz w:val="28"/>
-        </w:rPr>
-      </w:r>
-      <w:r>
+          <w:sz w:val="24"/>
+          <w:szCs w:val="24"/>
+        </w:rPr>
+        <w:t xml:space="preserve"> – Missing Calendar Event Form Information</w:t>
+      </w:r>
+    </w:p>
+    <w:p>
+      <w:pPr>
+        <w:tabs>
+          <w:tab w:val="left" w:pos="1440"/>
+        </w:tabs>
+        <w:jc w:val="center"/>
         <w:rPr>
           <w:b/>
-          <w:sz w:val="28"/>
-        </w:rPr>
-        <w:fldChar w:fldCharType="separate"/>
-      </w:r>
-      <w:r>
-        <w:rPr>
-          <w:b/>
-          <w:sz w:val="28"/>
-        </w:rPr>
-        <w:t>5.5</w:t>
-      </w:r>
-      <w:r>
-        <w:rPr>
-          <w:b/>
-          <w:sz w:val="28"/>
-        </w:rPr>
-        <w:fldChar w:fldCharType="end"/>
-      </w:r>
-      <w:r>
-        <w:rPr>
-          <w:b/>
-          <w:sz w:val="28"/>
-        </w:rPr>
-        <w:t>.</w:t>
-      </w:r>
-      <w:r>
-        <w:rPr>
-          <w:b/>
-          <w:sz w:val="28"/>
-        </w:rPr>
-        <w:t>1</w:t>
-      </w:r>
-      <w:r>
-        <w:rPr>
-          <w:b/>
-          <w:sz w:val="28"/>
-        </w:rPr>
-        <w:t xml:space="preserve"> – Missing Calendar Event Form Information</w:t>
-      </w:r>
-    </w:p>
-    <w:p>
-      <w:pPr>
-        <w:tabs>
-          <w:tab w:val="left" w:pos="1440"/>
-        </w:tabs>
-        <w:jc w:val="center"/>
-        <w:rPr>
-          <w:b/>
+          <w:sz w:val="24"/>
+          <w:szCs w:val="24"/>
         </w:rPr>
       </w:pPr>
     </w:p>
@@ -7678,19 +7693,7 @@
               </w:tabs>
             </w:pPr>
             <w:r>
-              <w:t xml:space="preserve">The </w:t>
-            </w:r>
-            <w:r>
-              <w:t xml:space="preserve">application determines the </w:t>
-            </w:r>
-            <w:r>
-              <w:t>calendar e</w:t>
-            </w:r>
-            <w:r>
-              <w:t>vent information is incomplete</w:t>
-            </w:r>
-            <w:r>
-              <w:t xml:space="preserve">.  </w:t>
+              <w:t xml:space="preserve">The application determines the calendar event information is incomplete.  </w:t>
             </w:r>
           </w:p>
           <w:p>
@@ -7725,10 +7728,13 @@
               <w:t>)</w:t>
             </w:r>
             <w:r>
-              <w:t xml:space="preserve"> in the form is missing </w:t>
-            </w:r>
-            <w:r>
-              <w:t>and allows the user to reenter event the information.</w:t>
+              <w:t xml:space="preserve"> in the form is m</w:t>
+            </w:r>
+            <w:r>
+              <w:t xml:space="preserve">issing and allows the user to </w:t>
+            </w:r>
+            <w:r>
+              <w:t>enter event the information.</w:t>
             </w:r>
           </w:p>
         </w:tc>
@@ -7846,82 +7852,57 @@
         <w:jc w:val="center"/>
         <w:rPr>
           <w:b/>
-          <w:sz w:val="28"/>
+          <w:sz w:val="24"/>
+          <w:szCs w:val="24"/>
         </w:rPr>
       </w:pPr>
       <w:r>
         <w:rPr>
           <w:b/>
-          <w:sz w:val="28"/>
+          <w:sz w:val="24"/>
+          <w:szCs w:val="24"/>
         </w:rPr>
         <w:t>Use Case Variation #</w:t>
       </w:r>
+      <w:fldSimple w:instr=" REF _Ref410790642 \r \h  \* MERGEFORMAT ">
+        <w:r>
+          <w:rPr>
+            <w:b/>
+            <w:sz w:val="24"/>
+            <w:szCs w:val="24"/>
+          </w:rPr>
+          <w:t>5.5</w:t>
+        </w:r>
+      </w:fldSimple>
       <w:r>
         <w:rPr>
           <w:b/>
-          <w:sz w:val="28"/>
-        </w:rPr>
-        <w:fldChar w:fldCharType="begin"/>
+          <w:sz w:val="24"/>
+          <w:szCs w:val="24"/>
+        </w:rPr>
+        <w:t>.</w:t>
       </w:r>
       <w:r>
         <w:rPr>
           <w:b/>
-          <w:sz w:val="28"/>
-        </w:rPr>
-        <w:instrText xml:space="preserve"> REF _Ref410790642 \r \h </w:instrText>
+          <w:sz w:val="24"/>
+          <w:szCs w:val="24"/>
+        </w:rPr>
+        <w:t>2</w:t>
       </w:r>
       <w:r>
         <w:rPr>
           <w:b/>
-          <w:sz w:val="28"/>
-        </w:rPr>
+          <w:sz w:val="24"/>
+          <w:szCs w:val="24"/>
+        </w:rPr>
+        <w:t xml:space="preserve"> – Optional Event Description</w:t>
       </w:r>
       <w:r>
         <w:rPr>
           <w:b/>
-          <w:sz w:val="28"/>
-        </w:rPr>
-        <w:fldChar w:fldCharType="separate"/>
-      </w:r>
-      <w:r>
-        <w:rPr>
-          <w:b/>
-          <w:sz w:val="28"/>
-        </w:rPr>
-        <w:t>5.5</w:t>
-      </w:r>
-      <w:r>
-        <w:rPr>
-          <w:b/>
-          <w:sz w:val="28"/>
-        </w:rPr>
-        <w:fldChar w:fldCharType="end"/>
-      </w:r>
-      <w:r>
-        <w:rPr>
-          <w:b/>
-          <w:sz w:val="28"/>
-        </w:rPr>
-        <w:t>.</w:t>
-      </w:r>
-      <w:r>
-        <w:rPr>
-          <w:b/>
-          <w:sz w:val="28"/>
-        </w:rPr>
-        <w:t>2</w:t>
-      </w:r>
-      <w:r>
-        <w:rPr>
-          <w:b/>
-          <w:sz w:val="28"/>
-        </w:rPr>
-        <w:t xml:space="preserve"> – Optional Event Description</w:t>
-      </w:r>
-      <w:r>
-        <w:rPr>
-          <w:b/>
-          <w:sz w:val="28"/>
+          <w:sz w:val="24"/>
+          <w:szCs w:val="24"/>
         </w:rPr>
         <w:t xml:space="preserve"> Used</w:t>
       </w:r>
@@ -8385,7 +8366,7 @@
               <w:rPr>
                 <w:noProof/>
               </w:rPr>
-              <w:t>i</w:t>
+              <w:t>11</w:t>
             </w:r>
           </w:fldSimple>
         </w:p>
@@ -8786,6 +8767,119 @@
     </w:lvl>
   </w:abstractNum>
   <w:abstractNum w:abstractNumId="4">
+    <w:nsid w:val="2B4A6F78"/>
+    <w:multiLevelType w:val="multilevel"/>
+    <w:tmpl w:val="F56E26AA"/>
+    <w:lvl w:ilvl="0">
+      <w:start w:val="1"/>
+      <w:numFmt w:val="upperLetter"/>
+      <w:lvlText w:val="%1."/>
+      <w:lvlJc w:val="left"/>
+      <w:pPr>
+        <w:ind w:left="1440" w:hanging="360"/>
+      </w:pPr>
+      <w:rPr>
+        <w:rFonts w:hint="default"/>
+      </w:rPr>
+    </w:lvl>
+    <w:lvl w:ilvl="1">
+      <w:start w:val="1"/>
+      <w:numFmt w:val="lowerRoman"/>
+      <w:lvlText w:val="%2."/>
+      <w:lvlJc w:val="left"/>
+      <w:pPr>
+        <w:ind w:left="1800" w:hanging="360"/>
+      </w:pPr>
+      <w:rPr>
+        <w:rFonts w:hint="default"/>
+      </w:rPr>
+    </w:lvl>
+    <w:lvl w:ilvl="2">
+      <w:start w:val="1"/>
+      <w:numFmt w:val="lowerLetter"/>
+      <w:lvlText w:val="%3."/>
+      <w:lvlJc w:val="left"/>
+      <w:pPr>
+        <w:ind w:left="2160" w:hanging="360"/>
+      </w:pPr>
+      <w:rPr>
+        <w:rFonts w:hint="default"/>
+      </w:rPr>
+    </w:lvl>
+    <w:lvl w:ilvl="3">
+      <w:start w:val="1"/>
+      <w:numFmt w:val="decimal"/>
+      <w:lvlText w:val="%4."/>
+      <w:lvlJc w:val="left"/>
+      <w:pPr>
+        <w:ind w:left="2520" w:hanging="360"/>
+      </w:pPr>
+      <w:rPr>
+        <w:rFonts w:hint="default"/>
+      </w:rPr>
+    </w:lvl>
+    <w:lvl w:ilvl="4">
+      <w:start w:val="1"/>
+      <w:numFmt w:val="lowerLetter"/>
+      <w:lvlText w:val="(%5)"/>
+      <w:lvlJc w:val="left"/>
+      <w:pPr>
+        <w:ind w:left="2880" w:hanging="360"/>
+      </w:pPr>
+      <w:rPr>
+        <w:rFonts w:hint="default"/>
+      </w:rPr>
+    </w:lvl>
+    <w:lvl w:ilvl="5">
+      <w:start w:val="1"/>
+      <w:numFmt w:val="lowerRoman"/>
+      <w:lvlText w:val="(%6)"/>
+      <w:lvlJc w:val="left"/>
+      <w:pPr>
+        <w:ind w:left="3240" w:hanging="360"/>
+      </w:pPr>
+      <w:rPr>
+        <w:rFonts w:hint="default"/>
+      </w:rPr>
+    </w:lvl>
+    <w:lvl w:ilvl="6">
+      <w:start w:val="1"/>
+      <w:numFmt w:val="decimal"/>
+      <w:lvlText w:val="%7."/>
+      <w:lvlJc w:val="left"/>
+      <w:pPr>
+        <w:ind w:left="3600" w:hanging="360"/>
+      </w:pPr>
+      <w:rPr>
+        <w:rFonts w:hint="default"/>
+      </w:rPr>
+    </w:lvl>
+    <w:lvl w:ilvl="7">
+      <w:start w:val="1"/>
+      <w:numFmt w:val="lowerLetter"/>
+      <w:lvlText w:val="%8."/>
+      <w:lvlJc w:val="left"/>
+      <w:pPr>
+        <w:ind w:left="3960" w:hanging="360"/>
+      </w:pPr>
+      <w:rPr>
+        <w:rFonts w:hint="default"/>
+      </w:rPr>
+    </w:lvl>
+    <w:lvl w:ilvl="8">
+      <w:start w:val="1"/>
+      <w:numFmt w:val="lowerRoman"/>
+      <w:lvlText w:val="%9."/>
+      <w:lvlJc w:val="left"/>
+      <w:pPr>
+        <w:ind w:left="4320" w:hanging="360"/>
+      </w:pPr>
+      <w:rPr>
+        <w:rFonts w:hint="default"/>
+      </w:rPr>
+    </w:lvl>
+  </w:abstractNum>
+  <w:abstractNum w:abstractNumId="5">
     <w:nsid w:val="2D415563"/>
     <w:multiLevelType w:val="multilevel"/>
     <w:tmpl w:val="F56E26AA"/>
@@ -8898,7 +8992,7 @@
       </w:rPr>
     </w:lvl>
   </w:abstractNum>
-  <w:abstractNum w:abstractNumId="5">
+  <w:abstractNum w:abstractNumId="6">
     <w:nsid w:val="2FAE6411"/>
     <w:multiLevelType w:val="multilevel"/>
     <w:tmpl w:val="F56E26AA"/>
@@ -9011,7 +9105,7 @@
       </w:rPr>
     </w:lvl>
   </w:abstractNum>
-  <w:abstractNum w:abstractNumId="6">
+  <w:abstractNum w:abstractNumId="7">
     <w:nsid w:val="3636647D"/>
     <w:multiLevelType w:val="multilevel"/>
     <w:tmpl w:val="F56E26AA"/>
@@ -9124,7 +9218,7 @@
       </w:rPr>
     </w:lvl>
   </w:abstractNum>
-  <w:abstractNum w:abstractNumId="7">
+  <w:abstractNum w:abstractNumId="8">
     <w:nsid w:val="36FB703A"/>
     <w:multiLevelType w:val="multilevel"/>
     <w:tmpl w:val="F56E26AA"/>
@@ -9237,7 +9331,7 @@
       </w:rPr>
     </w:lvl>
   </w:abstractNum>
-  <w:abstractNum w:abstractNumId="8">
+  <w:abstractNum w:abstractNumId="9">
     <w:nsid w:val="373B0D06"/>
     <w:multiLevelType w:val="multilevel"/>
     <w:tmpl w:val="F56E26AA"/>
@@ -9350,7 +9444,7 @@
       </w:rPr>
     </w:lvl>
   </w:abstractNum>
-  <w:abstractNum w:abstractNumId="9">
+  <w:abstractNum w:abstractNumId="10">
     <w:nsid w:val="5F324038"/>
     <w:multiLevelType w:val="multilevel"/>
     <w:tmpl w:val="F56E26AA"/>
@@ -9463,7 +9557,7 @@
       </w:rPr>
     </w:lvl>
   </w:abstractNum>
-  <w:abstractNum w:abstractNumId="10">
+  <w:abstractNum w:abstractNumId="11">
     <w:nsid w:val="763F198F"/>
     <w:multiLevelType w:val="multilevel"/>
     <w:tmpl w:val="DE563DD2"/>
@@ -9592,7 +9686,7 @@
       </w:rPr>
     </w:lvl>
   </w:abstractNum>
-  <w:abstractNum w:abstractNumId="11">
+  <w:abstractNum w:abstractNumId="12">
     <w:nsid w:val="7BAE1735"/>
     <w:multiLevelType w:val="multilevel"/>
     <w:tmpl w:val="F56E26AA"/>
@@ -9705,7 +9799,7 @@
       </w:rPr>
     </w:lvl>
   </w:abstractNum>
-  <w:abstractNum w:abstractNumId="12">
+  <w:abstractNum w:abstractNumId="13">
     <w:nsid w:val="7DDC4696"/>
     <w:multiLevelType w:val="hybridMultilevel"/>
     <w:tmpl w:val="2166C9D6"/>
@@ -9793,10 +9887,10 @@
     </w:lvl>
   </w:abstractNum>
   <w:num w:numId="1">
-    <w:abstractNumId w:val="10"/>
+    <w:abstractNumId w:val="11"/>
   </w:num>
   <w:num w:numId="2">
-    <w:abstractNumId w:val="12"/>
+    <w:abstractNumId w:val="13"/>
   </w:num>
   <w:num w:numId="3">
     <w:abstractNumId w:val="2"/>
@@ -9805,31 +9899,34 @@
     <w:abstractNumId w:val="1"/>
   </w:num>
   <w:num w:numId="5">
-    <w:abstractNumId w:val="11"/>
+    <w:abstractNumId w:val="12"/>
   </w:num>
   <w:num w:numId="6">
-    <w:abstractNumId w:val="8"/>
+    <w:abstractNumId w:val="9"/>
   </w:num>
   <w:num w:numId="7">
-    <w:abstractNumId w:val="6"/>
+    <w:abstractNumId w:val="7"/>
   </w:num>
   <w:num w:numId="8">
     <w:abstractNumId w:val="0"/>
   </w:num>
   <w:num w:numId="9">
+    <w:abstractNumId w:val="6"/>
+  </w:num>
+  <w:num w:numId="10">
     <w:abstractNumId w:val="5"/>
   </w:num>
-  <w:num w:numId="10">
-    <w:abstractNumId w:val="4"/>
-  </w:num>
   <w:num w:numId="11">
-    <w:abstractNumId w:val="9"/>
+    <w:abstractNumId w:val="10"/>
   </w:num>
   <w:num w:numId="12">
-    <w:abstractNumId w:val="7"/>
+    <w:abstractNumId w:val="8"/>
   </w:num>
   <w:num w:numId="13">
     <w:abstractNumId w:val="3"/>
+  </w:num>
+  <w:num w:numId="14">
+    <w:abstractNumId w:val="4"/>
   </w:num>
   <w:numIdMacAtCleanup w:val="12"/>
 </w:numbering>
@@ -10101,6 +10198,7 @@
   <w:style w:type="character" w:default="1" w:styleId="DefaultParagraphFont">
     <w:name w:val="Default Paragraph Font"/>
     <w:uiPriority w:val="1"/>
+    <w:semiHidden/>
     <w:unhideWhenUsed/>
   </w:style>
   <w:style w:type="table" w:default="1" w:styleId="TableNormal">
@@ -10836,7 +10934,7 @@
 </file>
 
 <file path=customXml/itemProps1.xml><?xml version="1.0" encoding="utf-8"?>
-<ds:datastoreItem xmlns:ds="http://schemas.openxmlformats.org/officeDocument/2006/customXml" ds:itemID="{AAA70EAC-D864-4E4D-865A-3712E7A16B68}">
+<ds:datastoreItem xmlns:ds="http://schemas.openxmlformats.org/officeDocument/2006/customXml" ds:itemID="{399C470A-5319-419B-9E21-649A4472AE8E}">
   <ds:schemaRefs>
     <ds:schemaRef ds:uri="http://schemas.openxmlformats.org/officeDocument/2006/bibliography"/>
   </ds:schemaRefs>

</xml_diff>